<commit_message>
SR: Glossar ersetzt, Pro Gründe für Bundestrojaner hinzugefügt, kleinere Sprachfehler behoben
</commit_message>
<xml_diff>
--- a/Docs/Fallstudie_Shamir.docx
+++ b/Docs/Fallstudie_Shamir.docx
@@ -140,8 +140,6 @@
         <w:spacing w:after="0"/>
         <w:jc w:val="center"/>
       </w:pPr>
-      <w:bookmarkStart w:id="0" w:name="_GoBack"/>
-      <w:bookmarkEnd w:id="0"/>
     </w:p>
     <w:p>
       <w:pPr>
@@ -230,45 +228,17 @@
       <w:pPr>
         <w:spacing w:after="0"/>
         <w:jc w:val="center"/>
-        <w:rPr>
-          <w:lang w:val="en-US"/>
-        </w:rPr>
-      </w:pPr>
-      <w:proofErr w:type="spellStart"/>
-      <w:r>
-        <w:rPr>
-          <w:lang w:val="en-US"/>
-        </w:rPr>
-        <w:t>Miroslav</w:t>
-      </w:r>
-      <w:proofErr w:type="spellEnd"/>
-      <w:r>
-        <w:rPr>
-          <w:lang w:val="en-US"/>
-        </w:rPr>
-        <w:t xml:space="preserve"> </w:t>
-      </w:r>
-      <w:proofErr w:type="spellStart"/>
-      <w:r>
-        <w:rPr>
-          <w:lang w:val="en-US"/>
-        </w:rPr>
-        <w:t>Mirkovic</w:t>
-      </w:r>
-      <w:proofErr w:type="spellEnd"/>
+      </w:pPr>
+      <w:r>
+        <w:t>Miroslav Mirkovic</w:t>
+      </w:r>
     </w:p>
     <w:p>
       <w:pPr>
         <w:spacing w:after="0"/>
         <w:jc w:val="center"/>
-        <w:rPr>
-          <w:lang w:val="en-US"/>
-        </w:rPr>
-      </w:pPr>
-      <w:r>
-        <w:rPr>
-          <w:lang w:val="en-US"/>
-        </w:rPr>
+      </w:pPr>
+      <w:r>
         <w:t>Sandra Roth</w:t>
       </w:r>
     </w:p>
@@ -276,48 +246,20 @@
       <w:pPr>
         <w:spacing w:after="0"/>
         <w:jc w:val="center"/>
-        <w:rPr>
-          <w:lang w:val="en-US"/>
-        </w:rPr>
       </w:pPr>
     </w:p>
     <w:p>
       <w:pPr>
         <w:spacing w:after="0"/>
         <w:jc w:val="center"/>
-        <w:rPr>
-          <w:lang w:val="en-US"/>
-        </w:rPr>
-      </w:pPr>
-      <w:proofErr w:type="spellStart"/>
+      </w:pPr>
       <w:r>
         <w:rPr>
           <w:b/>
-          <w:lang w:val="en-US"/>
-        </w:rPr>
-        <w:t>Dozent</w:t>
-      </w:r>
-      <w:proofErr w:type="spellEnd"/>
-      <w:r>
-        <w:rPr>
-          <w:b/>
-          <w:lang w:val="en-US"/>
-        </w:rPr>
-        <w:t xml:space="preserve">: Giovanni </w:t>
-      </w:r>
-      <w:proofErr w:type="spellStart"/>
-      <w:r>
-        <w:rPr>
-          <w:b/>
-          <w:lang w:val="en-US"/>
-        </w:rPr>
-        <w:t>Serafini</w:t>
-      </w:r>
-      <w:proofErr w:type="spellEnd"/>
-      <w:r>
-        <w:rPr>
-          <w:lang w:val="en-US"/>
-        </w:rPr>
+        </w:rPr>
+        <w:t>Dozent: Giovanni Serafini</w:t>
+      </w:r>
+      <w:r>
         <w:br w:type="page"/>
       </w:r>
     </w:p>
@@ -357,6 +299,8 @@
             <w:t>Contents</w:t>
           </w:r>
         </w:p>
+        <w:bookmarkStart w:id="0" w:name="_GoBack"/>
+        <w:bookmarkEnd w:id="0"/>
         <w:p>
           <w:pPr>
             <w:pStyle w:val="TOC1"/>
@@ -376,7 +320,7 @@
           <w:r>
             <w:fldChar w:fldCharType="separate"/>
           </w:r>
-          <w:hyperlink w:anchor="_Toc340679634" w:history="1">
+          <w:hyperlink w:anchor="_Toc341180458" w:history="1">
             <w:r>
               <w:rPr>
                 <w:rStyle w:val="Hyperlink"/>
@@ -403,7 +347,7 @@
                 <w:noProof/>
                 <w:webHidden/>
               </w:rPr>
-              <w:instrText xml:space="preserve"> PAGEREF _Toc340679634 \h </w:instrText>
+              <w:instrText xml:space="preserve"> PAGEREF _Toc341180458 \h </w:instrText>
             </w:r>
             <w:r>
               <w:rPr>
@@ -444,7 +388,7 @@
               <w:noProof/>
             </w:rPr>
           </w:pPr>
-          <w:hyperlink w:anchor="_Toc340679635" w:history="1">
+          <w:hyperlink w:anchor="_Toc341180459" w:history="1">
             <w:r>
               <w:rPr>
                 <w:rStyle w:val="Hyperlink"/>
@@ -471,7 +415,7 @@
                 <w:noProof/>
                 <w:webHidden/>
               </w:rPr>
-              <w:instrText xml:space="preserve"> PAGEREF _Toc340679635 \h </w:instrText>
+              <w:instrText xml:space="preserve"> PAGEREF _Toc341180459 \h </w:instrText>
             </w:r>
             <w:r>
               <w:rPr>
@@ -512,7 +456,7 @@
               <w:noProof/>
             </w:rPr>
           </w:pPr>
-          <w:hyperlink w:anchor="_Toc340679636" w:history="1">
+          <w:hyperlink w:anchor="_Toc341180460" w:history="1">
             <w:r>
               <w:rPr>
                 <w:rStyle w:val="Hyperlink"/>
@@ -539,7 +483,7 @@
                 <w:noProof/>
                 <w:webHidden/>
               </w:rPr>
-              <w:instrText xml:space="preserve"> PAGEREF _Toc340679636 \h </w:instrText>
+              <w:instrText xml:space="preserve"> PAGEREF _Toc341180460 \h </w:instrText>
             </w:r>
             <w:r>
               <w:rPr>
@@ -580,7 +524,7 @@
               <w:noProof/>
             </w:rPr>
           </w:pPr>
-          <w:hyperlink w:anchor="_Toc340679637" w:history="1">
+          <w:hyperlink w:anchor="_Toc341180461" w:history="1">
             <w:r>
               <w:rPr>
                 <w:rStyle w:val="Hyperlink"/>
@@ -607,7 +551,7 @@
                 <w:noProof/>
                 <w:webHidden/>
               </w:rPr>
-              <w:instrText xml:space="preserve"> PAGEREF _Toc340679637 \h </w:instrText>
+              <w:instrText xml:space="preserve"> PAGEREF _Toc341180461 \h </w:instrText>
             </w:r>
             <w:r>
               <w:rPr>
@@ -648,12 +592,11 @@
               <w:noProof/>
             </w:rPr>
           </w:pPr>
-          <w:hyperlink w:anchor="_Toc340679638" w:history="1">
+          <w:hyperlink w:anchor="_Toc341180462" w:history="1">
             <w:r>
               <w:rPr>
                 <w:rStyle w:val="Hyperlink"/>
                 <w:noProof/>
-                <w:highlight w:val="red"/>
               </w:rPr>
               <w:t>4.1 BUNDESTROJANER Die Lauschfabrikanten</w:t>
             </w:r>
@@ -676,7 +619,7 @@
                 <w:noProof/>
                 <w:webHidden/>
               </w:rPr>
-              <w:instrText xml:space="preserve"> PAGEREF _Toc340679638 \h </w:instrText>
+              <w:instrText xml:space="preserve"> PAGEREF _Toc341180462 \h </w:instrText>
             </w:r>
             <w:r>
               <w:rPr>
@@ -717,7 +660,7 @@
               <w:noProof/>
             </w:rPr>
           </w:pPr>
-          <w:hyperlink w:anchor="_Toc340679639" w:history="1">
+          <w:hyperlink w:anchor="_Toc341180463" w:history="1">
             <w:r>
               <w:rPr>
                 <w:rStyle w:val="Hyperlink"/>
@@ -745,7 +688,7 @@
                 <w:noProof/>
                 <w:webHidden/>
               </w:rPr>
-              <w:instrText xml:space="preserve"> PAGEREF _Toc340679639 \h </w:instrText>
+              <w:instrText xml:space="preserve"> PAGEREF _Toc341180463 \h </w:instrText>
             </w:r>
             <w:r>
               <w:rPr>
@@ -786,7 +729,7 @@
               <w:noProof/>
             </w:rPr>
           </w:pPr>
-          <w:hyperlink w:anchor="_Toc340679640" w:history="1">
+          <w:hyperlink w:anchor="_Toc341180464" w:history="1">
             <w:r>
               <w:rPr>
                 <w:rStyle w:val="Hyperlink"/>
@@ -813,7 +756,7 @@
                 <w:noProof/>
                 <w:webHidden/>
               </w:rPr>
-              <w:instrText xml:space="preserve"> PAGEREF _Toc340679640 \h </w:instrText>
+              <w:instrText xml:space="preserve"> PAGEREF _Toc341180464 \h </w:instrText>
             </w:r>
             <w:r>
               <w:rPr>
@@ -854,7 +797,7 @@
               <w:noProof/>
             </w:rPr>
           </w:pPr>
-          <w:hyperlink w:anchor="_Toc340679641" w:history="1">
+          <w:hyperlink w:anchor="_Toc341180465" w:history="1">
             <w:r>
               <w:rPr>
                 <w:rStyle w:val="Hyperlink"/>
@@ -883,7 +826,7 @@
                 <w:noProof/>
                 <w:webHidden/>
               </w:rPr>
-              <w:instrText xml:space="preserve"> PAGEREF _Toc340679641 \h </w:instrText>
+              <w:instrText xml:space="preserve"> PAGEREF _Toc341180465 \h </w:instrText>
             </w:r>
             <w:r>
               <w:rPr>
@@ -937,7 +880,7 @@
         <w:pStyle w:val="Heading1"/>
         <w:spacing w:before="0"/>
       </w:pPr>
-      <w:bookmarkStart w:id="1" w:name="_Toc340679634"/>
+      <w:bookmarkStart w:id="1" w:name="_Toc341180458"/>
       <w:r>
         <w:lastRenderedPageBreak/>
         <w:t xml:space="preserve">1 </w:t>
@@ -1036,7 +979,7 @@
         <w:pStyle w:val="Heading1"/>
         <w:spacing w:before="0"/>
       </w:pPr>
-      <w:bookmarkStart w:id="2" w:name="_Toc340679635"/>
+      <w:bookmarkStart w:id="2" w:name="_Toc341180459"/>
       <w:r>
         <w:lastRenderedPageBreak/>
         <w:t xml:space="preserve">2 </w:t>
@@ -1321,7 +1264,7 @@
           <w:sz w:val="28"/>
           <w:szCs w:val="28"/>
         </w:rPr>
-        <w:t xml:space="preserve"> sind prominente Redner wie XXX geladen</w:t>
+        <w:t xml:space="preserve"> sind prominente Redner</w:t>
       </w:r>
       <w:r>
         <w:rPr>
@@ -1349,14 +1292,56 @@
           <w:sz w:val="28"/>
           <w:szCs w:val="28"/>
         </w:rPr>
-        <w:t>aufeinander treten</w:t>
-      </w:r>
-      <w:r>
-        <w:rPr>
-          <w:sz w:val="28"/>
-          <w:szCs w:val="28"/>
-        </w:rPr>
-        <w:t xml:space="preserve"> des Befürworter ZZ und des Gegners AA. Diese haben sich in der Vergangenheit des </w:t>
+        <w:t>aufeinander Treten</w:t>
+      </w:r>
+      <w:r>
+        <w:rPr>
+          <w:sz w:val="28"/>
+          <w:szCs w:val="28"/>
+        </w:rPr>
+        <w:t xml:space="preserve"> de</w:t>
+      </w:r>
+      <w:r>
+        <w:rPr>
+          <w:sz w:val="28"/>
+          <w:szCs w:val="28"/>
+        </w:rPr>
+        <w:t>r</w:t>
+      </w:r>
+      <w:r>
+        <w:rPr>
+          <w:sz w:val="28"/>
+          <w:szCs w:val="28"/>
+        </w:rPr>
+        <w:t xml:space="preserve"> Befürworter </w:t>
+      </w:r>
+      <w:r>
+        <w:rPr>
+          <w:sz w:val="28"/>
+          <w:szCs w:val="28"/>
+        </w:rPr>
+        <w:t>Hans Staub</w:t>
+      </w:r>
+      <w:r>
+        <w:rPr>
+          <w:sz w:val="28"/>
+          <w:szCs w:val="28"/>
+        </w:rPr>
+        <w:t xml:space="preserve"> und des Gegners </w:t>
+      </w:r>
+      <w:r>
+        <w:rPr>
+          <w:sz w:val="28"/>
+          <w:szCs w:val="28"/>
+        </w:rPr>
+        <w:t>Daniel Müller</w:t>
+      </w:r>
+      <w:r>
+        <w:rPr>
+          <w:sz w:val="28"/>
+          <w:szCs w:val="28"/>
+        </w:rPr>
+        <w:t xml:space="preserve">. Diese haben sich in der Vergangenheit des </w:t>
       </w:r>
       <w:r>
         <w:rPr>
@@ -1395,21 +1380,21 @@
           <w:sz w:val="28"/>
           <w:szCs w:val="28"/>
         </w:rPr>
-        <w:t>Wer gerne an der Podiumsdiskussion teilnehmen möchte kann sich bereits heute ein Ticket unter starticket.ch bestellen. Der Vorverkauf der Tickets lief jedoch so gut, dass nur noch 1/</w:t>
-      </w:r>
-      <w:r>
-        <w:rPr>
-          <w:sz w:val="28"/>
-          <w:szCs w:val="28"/>
-        </w:rPr>
-        <w:t>5</w:t>
-      </w:r>
-      <w:r>
-        <w:rPr>
-          <w:sz w:val="28"/>
-          <w:szCs w:val="28"/>
-        </w:rPr>
-        <w:t xml:space="preserve"> der Tickets verfügbar sind und es ist </w:t>
+        <w:t xml:space="preserve">Wer gerne an der Podiumsdiskussion teilnehmen möchte kann sich bereits heute ein Ticket unter starticket.ch bestellen. Der Vorverkauf der Tickets lief jedoch so gut, dass nur noch </w:t>
+      </w:r>
+      <w:r>
+        <w:rPr>
+          <w:sz w:val="28"/>
+          <w:szCs w:val="28"/>
+        </w:rPr>
+        <w:t>20%</w:t>
+      </w:r>
+      <w:r>
+        <w:rPr>
+          <w:sz w:val="28"/>
+          <w:szCs w:val="28"/>
+        </w:rPr>
+        <w:t xml:space="preserve"> der Tickets verfügbar sind und es </w:t>
       </w:r>
       <w:r>
         <w:rPr>
@@ -1423,7 +1408,28 @@
           <w:sz w:val="28"/>
           <w:szCs w:val="28"/>
         </w:rPr>
-        <w:t>zu erwarten, dass bis zum 12.12.2012 das Kongresshaus ausverkauft sein wird.</w:t>
+        <w:t>zu erwarten</w:t>
+      </w:r>
+      <w:r>
+        <w:rPr>
+          <w:sz w:val="28"/>
+          <w:szCs w:val="28"/>
+        </w:rPr>
+        <w:t xml:space="preserve"> </w:t>
+      </w:r>
+      <w:r>
+        <w:rPr>
+          <w:sz w:val="28"/>
+          <w:szCs w:val="28"/>
+        </w:rPr>
+        <w:t>ist</w:t>
+      </w:r>
+      <w:r>
+        <w:rPr>
+          <w:sz w:val="28"/>
+          <w:szCs w:val="28"/>
+        </w:rPr>
+        <w:t>, dass bis zum 12.12.2012 das Kongresshaus ausverkauft sein wird.</w:t>
       </w:r>
       <w:r>
         <w:rPr>
@@ -1467,7 +1473,7 @@
         <w:pStyle w:val="Heading1"/>
         <w:spacing w:before="0"/>
       </w:pPr>
-      <w:bookmarkStart w:id="3" w:name="_Toc340679636"/>
+      <w:bookmarkStart w:id="3" w:name="_Toc341180460"/>
       <w:r>
         <w:lastRenderedPageBreak/>
         <w:t>3</w:t>
@@ -1552,30 +1558,23 @@
           </w:tcPr>
           <w:p>
             <w:r>
-              <w:t>Der Begriff „Big Brother“ wird als Synonym für den Überwachungsstaat</w:t>
+              <w:t>Der Begriff „Big Brother“ steht als Synonym für den Überwachungsstaat</w:t>
             </w:r>
           </w:p>
           <w:p>
             <w:r>
-              <w:t>verwendet und stammt aus dem Roman „1984“ von George Orwell. Der Begriff</w:t>
+              <w:t xml:space="preserve">und wurde von George Orwell in seinem Roman "1984" beschrieben. Er beschreibt einen Staat, der tief in die Privatsphäre seiner Bürger eingreift. </w:t>
+            </w:r>
+          </w:p>
+          <w:p>
+            <w:r>
+              <w:t>Dieser Begriff hat heute insofern eine Bedeutung, dass es viele staatliche oder</w:t>
             </w:r>
             <w:r>
               <w:t xml:space="preserve"> </w:t>
             </w:r>
             <w:r>
-              <w:t xml:space="preserve">ist stark emotional behaftet und richtet sich häufig gegen </w:t>
-            </w:r>
-            <w:r>
-              <w:t xml:space="preserve"> </w:t>
-            </w:r>
-            <w:r>
-              <w:t>Institutionen welche</w:t>
-            </w:r>
-            <w:r>
-              <w:t xml:space="preserve"> </w:t>
-            </w:r>
-            <w:r>
-              <w:t>legal oder illegal Eingriffe in die Privatsphäre vornehmen.</w:t>
+              <w:t>private Institutionen gibt, die fragwürdige - legale oder illegale - Eingriffe in die Privatsphäre von Personen vornehmen.</w:t>
             </w:r>
           </w:p>
         </w:tc>
@@ -1605,13 +1604,129 @@
           <w:p>
             <w:pPr>
               <w:pStyle w:val="Default"/>
-            </w:pPr>
-            <w:r>
-              <w:rPr>
+              <w:rPr>
+                <w:rFonts w:asciiTheme="minorHAnsi" w:hAnsiTheme="minorHAnsi" w:cstheme="minorBidi"/>
+                <w:color w:val="auto"/>
                 <w:sz w:val="22"/>
                 <w:szCs w:val="22"/>
               </w:rPr>
-              <w:t xml:space="preserve">Reisepass, der auf Biometrische Informationen zu dem Halter auf einem Chip gespeichert hat. Die Einführung wurde durch die Drohung der USA Ende 2004 beschleunigt, die Visumspflicht für Europäische Staaten wieder einzuführen, die über keinen solchen Pass verfügten. </w:t>
+            </w:pPr>
+            <w:r>
+              <w:rPr>
+                <w:rFonts w:asciiTheme="minorHAnsi" w:hAnsiTheme="minorHAnsi" w:cstheme="minorBidi"/>
+                <w:color w:val="auto"/>
+                <w:sz w:val="22"/>
+                <w:szCs w:val="22"/>
+              </w:rPr>
+              <w:t>Reisepass, der biometrische Informationen (Fingerabdruck, DNA, Iris) zu dem Halter auf einem Chip</w:t>
+            </w:r>
+            <w:r>
+              <w:rPr>
+                <w:rFonts w:asciiTheme="minorHAnsi" w:hAnsiTheme="minorHAnsi" w:cstheme="minorBidi"/>
+                <w:color w:val="auto"/>
+                <w:sz w:val="22"/>
+                <w:szCs w:val="22"/>
+              </w:rPr>
+              <w:t xml:space="preserve"> </w:t>
+            </w:r>
+            <w:r>
+              <w:rPr>
+                <w:rFonts w:asciiTheme="minorHAnsi" w:hAnsiTheme="minorHAnsi" w:cstheme="minorBidi"/>
+                <w:color w:val="auto"/>
+                <w:sz w:val="22"/>
+                <w:szCs w:val="22"/>
+              </w:rPr>
+              <w:t>gespeichert hat. Die Einführung wurde durch die Drohung der USA Ende</w:t>
+            </w:r>
+            <w:r>
+              <w:rPr>
+                <w:rFonts w:asciiTheme="minorHAnsi" w:hAnsiTheme="minorHAnsi" w:cstheme="minorBidi"/>
+                <w:color w:val="auto"/>
+                <w:sz w:val="22"/>
+                <w:szCs w:val="22"/>
+              </w:rPr>
+              <w:t xml:space="preserve"> </w:t>
+            </w:r>
+            <w:r>
+              <w:rPr>
+                <w:rFonts w:asciiTheme="minorHAnsi" w:hAnsiTheme="minorHAnsi" w:cstheme="minorBidi"/>
+                <w:color w:val="auto"/>
+                <w:sz w:val="22"/>
+                <w:szCs w:val="22"/>
+              </w:rPr>
+              <w:t>2004 beschleunigt mit der Drohung, die Visumspflicht für Europäische Staaten wieder</w:t>
+            </w:r>
+            <w:r>
+              <w:rPr>
+                <w:rFonts w:asciiTheme="minorHAnsi" w:hAnsiTheme="minorHAnsi" w:cstheme="minorBidi"/>
+                <w:color w:val="auto"/>
+                <w:sz w:val="22"/>
+                <w:szCs w:val="22"/>
+              </w:rPr>
+              <w:t xml:space="preserve"> </w:t>
+            </w:r>
+            <w:r>
+              <w:rPr>
+                <w:rFonts w:asciiTheme="minorHAnsi" w:hAnsiTheme="minorHAnsi" w:cstheme="minorBidi"/>
+                <w:color w:val="auto"/>
+                <w:sz w:val="22"/>
+                <w:szCs w:val="22"/>
+              </w:rPr>
+              <w:t xml:space="preserve">einzuführen, die über keinen solchen Pass verfügten. Damit ist die eindeutige </w:t>
+            </w:r>
+            <w:r>
+              <w:rPr>
+                <w:rFonts w:asciiTheme="minorHAnsi" w:hAnsiTheme="minorHAnsi" w:cstheme="minorBidi"/>
+                <w:color w:val="auto"/>
+                <w:sz w:val="22"/>
+                <w:szCs w:val="22"/>
+              </w:rPr>
+              <w:t xml:space="preserve"> </w:t>
+            </w:r>
+            <w:r>
+              <w:rPr>
+                <w:rFonts w:asciiTheme="minorHAnsi" w:hAnsiTheme="minorHAnsi" w:cstheme="minorBidi"/>
+                <w:color w:val="auto"/>
+                <w:sz w:val="22"/>
+                <w:szCs w:val="22"/>
+              </w:rPr>
+              <w:t>Identifizierung</w:t>
+            </w:r>
+            <w:r>
+              <w:rPr>
+                <w:rFonts w:asciiTheme="minorHAnsi" w:hAnsiTheme="minorHAnsi" w:cstheme="minorBidi"/>
+                <w:color w:val="auto"/>
+                <w:sz w:val="22"/>
+                <w:szCs w:val="22"/>
+              </w:rPr>
+              <w:t xml:space="preserve"> </w:t>
+            </w:r>
+            <w:r>
+              <w:rPr>
+                <w:rFonts w:asciiTheme="minorHAnsi" w:hAnsiTheme="minorHAnsi" w:cstheme="minorBidi"/>
+                <w:color w:val="auto"/>
+                <w:sz w:val="22"/>
+                <w:szCs w:val="22"/>
+              </w:rPr>
+              <w:t>von Personen möglich, es besteht aber auch Missbrauchspotential, weil die Technologie noch</w:t>
+            </w:r>
+            <w:r>
+              <w:rPr>
+                <w:rFonts w:asciiTheme="minorHAnsi" w:hAnsiTheme="minorHAnsi" w:cstheme="minorBidi"/>
+                <w:color w:val="auto"/>
+                <w:sz w:val="22"/>
+                <w:szCs w:val="22"/>
+              </w:rPr>
+              <w:t xml:space="preserve"> </w:t>
+            </w:r>
+            <w:r>
+              <w:rPr>
+                <w:rFonts w:asciiTheme="minorHAnsi" w:hAnsiTheme="minorHAnsi" w:cstheme="minorBidi"/>
+                <w:color w:val="auto"/>
+                <w:sz w:val="22"/>
+                <w:szCs w:val="22"/>
+              </w:rPr>
+              <w:t>nicht ausgereift ist.</w:t>
             </w:r>
           </w:p>
         </w:tc>
@@ -1640,35 +1755,25 @@
           </w:tcPr>
           <w:p>
             <w:r>
-              <w:t>Als Bundestrojaner wird umgangssprachlich ein Trojaner bezeichnet, der von</w:t>
-            </w:r>
-          </w:p>
-          <w:p>
-            <w:r>
-              <w:t>staatlichen Stellen im Zuge der Durchführung einer Quellen-TKÜ oder einer</w:t>
-            </w:r>
-          </w:p>
-          <w:p>
-            <w:r>
-              <w:t>Onlinedurchsuchung verwendet wird. Der Trojaner wird dabei von Behörden wie</w:t>
+              <w:t>Dabei handelt es sich um einen Computer-Trojaner im technischen Sinne, der seinen Namen erhalten hat, als sein Gebrauch das erste Mal öffentlich und "offiziell" wurde.</w:t>
             </w:r>
             <w:r>
               <w:t xml:space="preserve"> </w:t>
             </w:r>
             <w:r>
-              <w:t>etwa der Polizei auf den Computer eines Verdächtigen platziert und kann dann</w:t>
+              <w:t>Das Bundeskriminalamt von Deutschland (BKA) hat ihn in Auftrag gegeben, um so ein besseres Mittel für die Telekommunikations-Überwachung (Quellen-TKÜ) zu erhalten, bei der man</w:t>
             </w:r>
             <w:r>
               <w:t xml:space="preserve"> </w:t>
             </w:r>
             <w:r>
-              <w:t>zum Aufzeichnen von Kommunikation und Sicherstellen von Daten verwendet</w:t>
+              <w:t>an der Quelle den Trojaner einschleust und so noch vor der Verschlüsselung an die Kommunikationsinhalte</w:t>
             </w:r>
             <w:r>
               <w:t xml:space="preserve"> </w:t>
             </w:r>
             <w:r>
-              <w:t>werden.</w:t>
+              <w:t>zu gelangen gedenkt.</w:t>
             </w:r>
           </w:p>
         </w:tc>
@@ -1697,7 +1802,49 @@
                 <w:sz w:val="22"/>
                 <w:szCs w:val="22"/>
               </w:rPr>
-              <w:t xml:space="preserve">Darunter versteht man alle illegalen Handlungen im Computer- und Kommunikationsbereich. Diese Handlungen beinhalten vor allem digitaler Datenklau (Kreditkarten, Passwörter usw.) und widerrechtliches Eindringen in fremde Systeme. </w:t>
+              <w:t xml:space="preserve">Unter Computerkriminalität versteht man alle </w:t>
+            </w:r>
+            <w:r>
+              <w:rPr>
+                <w:sz w:val="22"/>
+                <w:szCs w:val="22"/>
+              </w:rPr>
+              <w:t>illegalen</w:t>
+            </w:r>
+            <w:r>
+              <w:rPr>
+                <w:sz w:val="22"/>
+                <w:szCs w:val="22"/>
+              </w:rPr>
+              <w:t xml:space="preserve"> Handlungen, die zum Hauptzweck oder</w:t>
+            </w:r>
+            <w:r>
+              <w:rPr>
+                <w:sz w:val="22"/>
+                <w:szCs w:val="22"/>
+              </w:rPr>
+              <w:t xml:space="preserve"> </w:t>
+            </w:r>
+            <w:r>
+              <w:rPr>
+                <w:sz w:val="22"/>
+                <w:szCs w:val="22"/>
+              </w:rPr>
+              <w:t>unterstützend die Zuhilfenahme von Computer- und Kommunikationssystemen in Anspruch nehmen.</w:t>
+            </w:r>
+            <w:r>
+              <w:rPr>
+                <w:sz w:val="22"/>
+                <w:szCs w:val="22"/>
+              </w:rPr>
+              <w:t xml:space="preserve"> </w:t>
+            </w:r>
+            <w:r>
+              <w:rPr>
+                <w:sz w:val="22"/>
+                <w:szCs w:val="22"/>
+              </w:rPr>
+              <w:t>Beispielsweise sind Datenklau (Kreditkartendaten, Passwörter etc.) oder das Infiltrieren von fremden System sehr aktuelle Probleme, die die Gesellschaft als Ganzes betreffen.</w:t>
             </w:r>
           </w:p>
         </w:tc>
@@ -1719,40 +1866,49 @@
           </w:tcPr>
           <w:p>
             <w:r>
-              <w:t>Datenschutz bezeichnet technische und rechtliche Vorkehrungen zum Schutz von</w:t>
+              <w:t>Mit Datenschutz ist der Schutz von privaten, personenbezogenen Daten, der im Gesetz verankert ist und</w:t>
             </w:r>
             <w:r>
               <w:t xml:space="preserve"> </w:t>
             </w:r>
             <w:r>
-              <w:t>Person bezogenen</w:t>
-            </w:r>
-            <w:r>
-              <w:t xml:space="preserve"> Daten. Rechtliche Grundlage hierfür ist das Recht auf den</w:t>
+              <w:t>der die Verwendung von solchen Daten genau definiert und einschränkt.</w:t>
             </w:r>
             <w:r>
               <w:t xml:space="preserve"> </w:t>
             </w:r>
             <w:r>
-              <w:t>Schutz der Privatsphäre; die Umsetzung erfolgt in den meisten Ländern in</w:t>
+              <w:t>So ist zum Beispiel die Wohnung einer Person ein Bereich der Privatsphäre, der</w:t>
             </w:r>
             <w:r>
               <w:t xml:space="preserve"> </w:t>
             </w:r>
             <w:r>
-              <w:t>entsprechenden Datenschutzgesetzen, welche mehr oder weniger ausgeprägt</w:t>
+              <w:t>nur unter sehr stark eingegrenzten Bedingungen betreten werden darf.</w:t>
             </w:r>
             <w:r>
               <w:t xml:space="preserve"> </w:t>
             </w:r>
             <w:r>
-              <w:t>ausfallen. Der Datenschutz kann bei zuwiderlaufenden höheren Interessen (z.B.</w:t>
+              <w:t>Unter anderem gibt es auch noch das Briefgeheimnis, das es den Behörden grundsätzlich</w:t>
             </w:r>
             <w:r>
               <w:t xml:space="preserve"> </w:t>
             </w:r>
             <w:r>
-              <w:t>der Strafverfolgung) teilweise oder auch ganz aufgehoben werden.</w:t>
+              <w:t>verbietet, den Inhalt der Briefpost zu besichtigen.</w:t>
+            </w:r>
+            <w:r>
+              <w:t xml:space="preserve"> </w:t>
+            </w:r>
+            <w:r>
+              <w:t>Für gewisse Anwendungen kann der Datenschutz teilweise (z.B. bei der Strafverfolgung) oder</w:t>
+            </w:r>
+            <w:r>
+              <w:t xml:space="preserve"> </w:t>
+            </w:r>
+            <w:r>
+              <w:t>ganz aufgehoben werden (Notstand).</w:t>
             </w:r>
           </w:p>
         </w:tc>
@@ -1788,7 +1944,21 @@
                 <w:sz w:val="22"/>
                 <w:szCs w:val="22"/>
               </w:rPr>
-              <w:t xml:space="preserve">Dies ist eine Technik zur Wiederherstellung eines Schlüssels zur Entschlüsselung von Daten. Dadurch können Behörden gezielt Texte und ähnliches von Verdächtigen Personen entschlüsseln und einsehen. </w:t>
+              <w:t>Eine Technik, die die Ermittlung eines Schlüssels zu einem verschlüsselten Text ermöglich, um</w:t>
+            </w:r>
+            <w:r>
+              <w:rPr>
+                <w:sz w:val="22"/>
+                <w:szCs w:val="22"/>
+              </w:rPr>
+              <w:t xml:space="preserve"> </w:t>
+            </w:r>
+            <w:r>
+              <w:rPr>
+                <w:sz w:val="22"/>
+                <w:szCs w:val="22"/>
+              </w:rPr>
+              <w:t>so den Text zu entschlüsseln und in ein menschenlesbares Format zu bringen.</w:t>
             </w:r>
           </w:p>
         </w:tc>
@@ -1810,42 +1980,48 @@
           </w:tcPr>
           <w:p>
             <w:r>
-              <w:t>Privatsphäre ist ein schon seit der Antike bekanntes Konzept, dass das Recht</w:t>
+              <w:t>Bezeichnet einen nicht-öffentlichen Bereich, in dem ein Mensch sein Recht auf freie</w:t>
+            </w:r>
+            <w:r>
+              <w:t xml:space="preserve"> </w:t>
+            </w:r>
+            <w:r>
+              <w:t xml:space="preserve">Entfaltung der Persönlichkeit ausüben kann und ist im Grundgesetz verankert. Dies </w:t>
+            </w:r>
+            <w:r>
+              <w:t>betrifft</w:t>
+            </w:r>
+            <w:r>
+              <w:t xml:space="preserve"> z.B. die Wohnung</w:t>
+            </w:r>
+            <w:r>
+              <w:t xml:space="preserve"> </w:t>
+            </w:r>
+            <w:r>
+              <w:t>oder das Briefgeheimnis.</w:t>
             </w:r>
           </w:p>
           <w:p>
             <w:r>
-              <w:t>einer Person auf einen selbst bestimmbaren, nicht-öffentlichen Bereich definiert,</w:t>
+              <w:t xml:space="preserve">Die Privatsphäre hat eine immer grösser werdende gesellschaftliche </w:t>
             </w:r>
             <w:r>
               <w:t xml:space="preserve"> </w:t>
             </w:r>
             <w:r>
-              <w:t>in dem diese sich frei entfalten kann. In diesem (privaten) Bereich kann die</w:t>
+              <w:t>Bedeutung, da der technologische Fortschritt</w:t>
             </w:r>
             <w:r>
               <w:t xml:space="preserve"> </w:t>
             </w:r>
             <w:r>
-              <w:t>Person frei handeln, ohne Angst vor Auswirkungen (z.B. Bewertung durch Dritte)</w:t>
+              <w:t>privaten und öffentlichen Institutionen immer mehr Möglichkeiten anbietet, die schiere Flut an Informationen</w:t>
             </w:r>
             <w:r>
               <w:t xml:space="preserve"> </w:t>
             </w:r>
             <w:r>
-              <w:t>haben zu müssen. Durch den technischen Fortschritt und die grosse Menge an</w:t>
-            </w:r>
-            <w:r>
-              <w:t xml:space="preserve"> </w:t>
-            </w:r>
-            <w:r>
-              <w:t>verfügbaren Informationen, ist die Privatsphäre als solche in den Fokus der</w:t>
-            </w:r>
-            <w:r>
-              <w:t xml:space="preserve"> </w:t>
-            </w:r>
-            <w:r>
-              <w:t>breiten Öffentlichkeit gekommen.</w:t>
+              <w:t>auszuwerten, worunter natürlich auch viele unter den Bereich der Privatsphäre fallen.</w:t>
             </w:r>
           </w:p>
         </w:tc>
@@ -1889,30 +2065,10 @@
     </w:tbl>
     <w:p>
       <w:pPr>
-        <w:spacing w:after="0"/>
-      </w:pPr>
-    </w:p>
-    <w:p>
-      <w:pPr>
-        <w:spacing w:after="0"/>
-        <w:rPr>
-          <w:rFonts w:asciiTheme="majorHAnsi" w:eastAsiaTheme="majorEastAsia" w:hAnsiTheme="majorHAnsi" w:cstheme="majorBidi"/>
-          <w:b/>
-          <w:bCs/>
-          <w:sz w:val="28"/>
-          <w:szCs w:val="28"/>
-        </w:rPr>
-      </w:pPr>
-      <w:r>
-        <w:br w:type="page"/>
-      </w:r>
-    </w:p>
-    <w:p>
-      <w:pPr>
         <w:pStyle w:val="Heading1"/>
         <w:spacing w:before="0"/>
       </w:pPr>
-      <w:bookmarkStart w:id="4" w:name="_Toc340679637"/>
+      <w:bookmarkStart w:id="4" w:name="_Toc341180461"/>
       <w:r>
         <w:lastRenderedPageBreak/>
         <w:t xml:space="preserve">4 </w:t>
@@ -1927,11 +2083,8 @@
         <w:pStyle w:val="Heading2"/>
         <w:spacing w:before="0"/>
       </w:pPr>
-      <w:bookmarkStart w:id="5" w:name="_Toc340679638"/>
-      <w:r>
-        <w:rPr>
-          <w:highlight w:val="red"/>
-        </w:rPr>
+      <w:bookmarkStart w:id="5" w:name="_Toc341180462"/>
+      <w:r>
         <w:t>4.1 BUNDESTROJANER Die Lauschfabrikanten</w:t>
       </w:r>
       <w:bookmarkEnd w:id="5"/>
@@ -1995,15 +2148,27 @@
           <w:numId w:val="1"/>
         </w:numPr>
         <w:spacing w:after="0"/>
-        <w:rPr>
-          <w:highlight w:val="red"/>
-        </w:rPr>
-      </w:pPr>
-      <w:r>
-        <w:rPr>
-          <w:highlight w:val="red"/>
-        </w:rPr>
-        <w:t>Pro 2</w:t>
+      </w:pPr>
+      <w:r>
+        <w:t>Um im Kampf gegen Drogenhändler, Terroristen usw. nicht das Nachsehen zu haben, werden neue</w:t>
+      </w:r>
+      <w:r>
+        <w:t xml:space="preserve"> </w:t>
+      </w:r>
+      <w:r>
+        <w:t>technische Hilfsmittel eingesetzt. Die Technische Entwicklung, macht es unerlässlich neue Methoden</w:t>
+      </w:r>
+      <w:r>
+        <w:t xml:space="preserve"> </w:t>
+      </w:r>
+      <w:r>
+        <w:t>einzusetzen, um Verdächtige zu überwachen und notfalls schnell reagieren zu können, um</w:t>
+      </w:r>
+      <w:r>
+        <w:t xml:space="preserve"> </w:t>
+      </w:r>
+      <w:r>
+        <w:t>gesetzwidrige Handlungen zu unterbinden.</w:t>
       </w:r>
     </w:p>
     <w:p>
@@ -2014,15 +2179,36 @@
           <w:numId w:val="1"/>
         </w:numPr>
         <w:spacing w:after="0"/>
-        <w:rPr>
-          <w:highlight w:val="red"/>
-        </w:rPr>
-      </w:pPr>
-      <w:r>
-        <w:rPr>
-          <w:highlight w:val="red"/>
-        </w:rPr>
-        <w:t>Pro 3</w:t>
+      </w:pPr>
+      <w:r>
+        <w:t xml:space="preserve">Des </w:t>
+      </w:r>
+      <w:r>
+        <w:t>Weiteren</w:t>
+      </w:r>
+      <w:r>
+        <w:t xml:space="preserve"> ist Steuerhinterziehung in einigen Europäischen Ländern ein grosses Thema, um </w:t>
+      </w:r>
+      <w:r>
+        <w:t>dieser Lage</w:t>
+      </w:r>
+      <w:r>
+        <w:t xml:space="preserve"> Her</w:t>
+      </w:r>
+      <w:r>
+        <w:t>r</w:t>
+      </w:r>
+      <w:r>
+        <w:t xml:space="preserve"> zu werden, kann</w:t>
+      </w:r>
+      <w:r>
+        <w:t xml:space="preserve"> eine</w:t>
+      </w:r>
+      <w:r>
+        <w:t xml:space="preserve"> Software wie der Bundestrojaner von grossem Nutzen sein.</w:t>
+      </w:r>
+      <w:r>
+        <w:t xml:space="preserve"> </w:t>
       </w:r>
     </w:p>
     <w:p>
@@ -2033,15 +2219,21 @@
           <w:numId w:val="1"/>
         </w:numPr>
         <w:spacing w:after="0"/>
-        <w:rPr>
-          <w:highlight w:val="red"/>
-        </w:rPr>
-      </w:pPr>
-      <w:r>
-        <w:rPr>
-          <w:highlight w:val="red"/>
-        </w:rPr>
-        <w:t>Pro 4</w:t>
+      </w:pPr>
+      <w:r>
+        <w:t>Der Mensch soll frei sein, solange er die Rechte anderer nicht verletzt. Damit die Einhaltung von</w:t>
+      </w:r>
+      <w:r>
+        <w:t xml:space="preserve"> </w:t>
+      </w:r>
+      <w:r>
+        <w:t>Gesetzen, auch im Bereich des Cyberspace, gewährleistet werden kann, werden Methoden benötigt, um</w:t>
+      </w:r>
+      <w:r>
+        <w:t xml:space="preserve"> </w:t>
+      </w:r>
+      <w:r>
+        <w:t>deren Einhaltung zu garantieren.</w:t>
       </w:r>
     </w:p>
     <w:p>
@@ -2081,13 +2273,7 @@
         <w:t xml:space="preserve">Die Software kann missbraucht und absichtlich falsche Indizien platziert </w:t>
       </w:r>
       <w:r>
-        <w:t>w</w:t>
-      </w:r>
-      <w:r>
-        <w:t>e</w:t>
-      </w:r>
-      <w:r>
-        <w:t>rden</w:t>
+        <w:t>werden</w:t>
       </w:r>
       <w:r>
         <w:t>.</w:t>
@@ -2103,10 +2289,7 @@
         <w:spacing w:after="0"/>
       </w:pPr>
       <w:r>
-        <w:t xml:space="preserve">Es ist der betroffenen Person nicht </w:t>
-      </w:r>
-      <w:r>
-        <w:t>jeder</w:t>
+        <w:t>Es ist der betroffenen Person nicht jeder</w:t>
       </w:r>
       <w:r>
         <w:t>z</w:t>
@@ -2118,10 +2301,7 @@
         <w:t>,</w:t>
       </w:r>
       <w:r>
-        <w:t xml:space="preserve"> falls der Staat bei ihr ein Bundestrojaner einsetzt – im Gegensatz zu</w:t>
-      </w:r>
-      <w:r>
-        <w:t xml:space="preserve"> einer Hausdurchsuchung</w:t>
+        <w:t xml:space="preserve"> falls der Staat bei ihr ein Bundestrojaner einsetzt – im Gegensatz zu einer Hausdurchsuchung</w:t>
       </w:r>
     </w:p>
     <w:p>
@@ -2163,7 +2343,10 @@
         <w:spacing w:after="0" w:line="240" w:lineRule="auto"/>
       </w:pPr>
       <w:r>
-        <w:t>Die Entwicklung solcher Software ist sehr lukrativ daher gibt es immer mehr Unternehmen, die sich in diesem Business einen Namen machen möchten und ihre Produkte an die entsprechenden Institutionen bringen. Dabei gestaltet sich die Kontrolle der Vertriebswege und schliesslich der Endnutzer dieser Software ziemlich schwierig.</w:t>
+        <w:t>Die Entwicklung solcher Software ist sehr lukrativ daher gibt es immer mehr Unternehmen, die sich in diesem Business einen Namen machen möchten und ihre Produkte an die entsprechenden Institutionen bringen. Dabei gestaltet sich die Kontrolle der Vertriebswege</w:t>
+      </w:r>
+      <w:r>
+        <w:t xml:space="preserve"> und schliesslich der Endnutzer dieser Software ziemlich schwierig.</w:t>
       </w:r>
     </w:p>
     <w:p>
@@ -2188,7 +2371,7 @@
           <w:lang w:val="en-US"/>
         </w:rPr>
       </w:pPr>
-      <w:bookmarkStart w:id="6" w:name="_Toc340679639"/>
+      <w:bookmarkStart w:id="6" w:name="_Toc341180463"/>
       <w:r>
         <w:rPr>
           <w:lang w:val="en-US"/>
@@ -2395,7 +2578,7 @@
         <w:pStyle w:val="Heading2"/>
         <w:spacing w:before="0"/>
       </w:pPr>
-      <w:bookmarkStart w:id="7" w:name="_Toc340679640"/>
+      <w:bookmarkStart w:id="7" w:name="_Toc341180464"/>
       <w:r>
         <w:lastRenderedPageBreak/>
         <w:t>4.3 Zehnte Schweizer Big Brother Awards</w:t>
@@ -2589,7 +2772,7 @@
           <w:lang w:val="en-US"/>
         </w:rPr>
       </w:pPr>
-      <w:bookmarkStart w:id="8" w:name="_Toc340679641"/>
+      <w:bookmarkStart w:id="8" w:name="_Toc341180465"/>
       <w:r>
         <w:rPr>
           <w:highlight w:val="red"/>
@@ -2890,7 +3073,7 @@
       <w:rPr>
         <w:noProof/>
       </w:rPr>
-      <w:t>9</w:t>
+      <w:t>3</w:t>
     </w:r>
     <w:r>
       <w:rPr>
@@ -5266,7 +5449,7 @@
 </file>
 
 <file path=customXml/itemProps1.xml><?xml version="1.0" encoding="utf-8"?>
-<ds:datastoreItem xmlns:ds="http://schemas.openxmlformats.org/officeDocument/2006/customXml" ds:itemID="{16980779-6D9F-44DD-AD5C-D1EF147133AB}">
+<ds:datastoreItem xmlns:ds="http://schemas.openxmlformats.org/officeDocument/2006/customXml" ds:itemID="{43ECBC5C-7574-490C-A58B-46D3E3618D34}">
   <ds:schemaRefs>
     <ds:schemaRef ds:uri="http://schemas.openxmlformats.org/officeDocument/2006/bibliography"/>
   </ds:schemaRefs>

</xml_diff>